<commit_message>
Ajustado dicionário de dados.
</commit_message>
<xml_diff>
--- a/SmallRoad/Trunk/Docs/bd_small_road.docx
+++ b/SmallRoad/Trunk/Docs/bd_small_road.docx
@@ -37,24 +37,15 @@
           <w:b/>
           <w:sz w:val="28"/>
         </w:rPr>
-        <w:t xml:space="preserve"> (</w:t>
-      </w:r>
-      <w:proofErr w:type="spellStart"/>
+        <w:t xml:space="preserve"> (bd_</w:t>
+      </w:r>
       <w:r>
         <w:rPr>
           <w:b/>
           <w:sz w:val="28"/>
         </w:rPr>
-        <w:t>bd_</w:t>
-      </w:r>
-      <w:r>
-        <w:rPr>
-          <w:b/>
-          <w:sz w:val="28"/>
-        </w:rPr>
         <w:t>small_road</w:t>
       </w:r>
-      <w:proofErr w:type="spellEnd"/>
       <w:r>
         <w:rPr>
           <w:b/>
@@ -462,32 +453,64 @@
           <w:szCs w:val="21"/>
           <w:lang w:val="en-US"/>
         </w:rPr>
-        <w:t>(</w:t>
-      </w:r>
-      <w:proofErr w:type="spellStart"/>
+        <w:t>(int</w:t>
+      </w:r>
       <w:r>
         <w:rPr>
           <w:sz w:val="21"/>
           <w:szCs w:val="21"/>
           <w:lang w:val="en-US"/>
         </w:rPr>
-        <w:t>int</w:t>
-      </w:r>
-      <w:proofErr w:type="spellEnd"/>
+        <w:t>, AI, PK</w:t>
+      </w:r>
       <w:r>
         <w:rPr>
           <w:sz w:val="21"/>
           <w:szCs w:val="21"/>
           <w:lang w:val="en-US"/>
         </w:rPr>
-        <w:t>, AI, PK</w:t>
-      </w:r>
+        <w:t>);</w:t>
+      </w:r>
+    </w:p>
+    <w:p>
+      <w:pPr>
+        <w:pStyle w:val="PargrafodaLista"/>
+        <w:numPr>
+          <w:ilvl w:val="0"/>
+          <w:numId w:val="10"/>
+        </w:numPr>
+        <w:rPr>
+          <w:sz w:val="21"/>
+          <w:szCs w:val="21"/>
+        </w:rPr>
+      </w:pPr>
       <w:r>
         <w:rPr>
           <w:sz w:val="21"/>
           <w:szCs w:val="21"/>
           <w:lang w:val="en-US"/>
         </w:rPr>
+        <w:t>USU</w:t>
+      </w:r>
+      <w:r>
+        <w:rPr>
+          <w:sz w:val="21"/>
+          <w:szCs w:val="21"/>
+        </w:rPr>
+        <w:t xml:space="preserve"> _NOME</w:t>
+      </w:r>
+      <w:r>
+        <w:rPr>
+          <w:sz w:val="21"/>
+          <w:szCs w:val="21"/>
+        </w:rPr>
+        <w:t xml:space="preserve"> (varchar100</w:t>
+      </w:r>
+      <w:r>
+        <w:rPr>
+          <w:sz w:val="21"/>
+          <w:szCs w:val="21"/>
+        </w:rPr>
         <w:t>);</w:t>
       </w:r>
     </w:p>
@@ -516,14 +539,56 @@
           <w:sz w:val="21"/>
           <w:szCs w:val="21"/>
         </w:rPr>
-        <w:t xml:space="preserve"> _NOME</w:t>
-      </w:r>
-      <w:r>
-        <w:rPr>
-          <w:sz w:val="21"/>
-          <w:szCs w:val="21"/>
-        </w:rPr>
-        <w:t xml:space="preserve"> (varchar100</w:t>
+        <w:t xml:space="preserve"> _LOGIN </w:t>
+      </w:r>
+      <w:r>
+        <w:rPr>
+          <w:sz w:val="21"/>
+          <w:szCs w:val="21"/>
+        </w:rPr>
+        <w:t>(varchar30, UNIQUE);</w:t>
+      </w:r>
+    </w:p>
+    <w:p>
+      <w:pPr>
+        <w:pStyle w:val="PargrafodaLista"/>
+        <w:numPr>
+          <w:ilvl w:val="0"/>
+          <w:numId w:val="10"/>
+        </w:numPr>
+        <w:rPr>
+          <w:sz w:val="21"/>
+          <w:szCs w:val="21"/>
+        </w:rPr>
+      </w:pPr>
+      <w:r>
+        <w:rPr>
+          <w:sz w:val="21"/>
+          <w:szCs w:val="21"/>
+          <w:lang w:val="en-US"/>
+        </w:rPr>
+        <w:t>USU</w:t>
+      </w:r>
+      <w:r>
+        <w:rPr>
+          <w:sz w:val="21"/>
+          <w:szCs w:val="21"/>
+        </w:rPr>
+        <w:t xml:space="preserve"> _SENHA </w:t>
+      </w:r>
+      <w:r>
+        <w:rPr>
+          <w:sz w:val="21"/>
+          <w:szCs w:val="21"/>
+        </w:rPr>
+        <w:t>(char32</w:t>
+      </w:r>
+      <w:r>
+        <w:rPr>
+          <w:sz w:val="21"/>
+          <w:szCs w:val="21"/>
+        </w:rPr>
+        <w:t>, BINARY</w:t>
       </w:r>
       <w:r>
         <w:rPr>
@@ -549,6 +614,123 @@
         <w:rPr>
           <w:sz w:val="21"/>
           <w:szCs w:val="21"/>
+        </w:rPr>
+        <w:t xml:space="preserve">USU _DATA_NASCIMENTO </w:t>
+      </w:r>
+      <w:r>
+        <w:rPr>
+          <w:sz w:val="21"/>
+          <w:szCs w:val="21"/>
+        </w:rPr>
+        <w:t>(DATE, NULL);</w:t>
+      </w:r>
+    </w:p>
+    <w:p>
+      <w:pPr>
+        <w:pStyle w:val="PargrafodaLista"/>
+        <w:numPr>
+          <w:ilvl w:val="0"/>
+          <w:numId w:val="10"/>
+        </w:numPr>
+        <w:rPr>
+          <w:sz w:val="21"/>
+          <w:szCs w:val="21"/>
+        </w:rPr>
+      </w:pPr>
+      <w:r>
+        <w:rPr>
+          <w:sz w:val="21"/>
+          <w:szCs w:val="21"/>
+        </w:rPr>
+        <w:t xml:space="preserve">USU _TIPO </w:t>
+      </w:r>
+      <w:r>
+        <w:rPr>
+          <w:sz w:val="21"/>
+          <w:szCs w:val="21"/>
+        </w:rPr>
+        <w:t>(char1) -&gt;</w:t>
+      </w:r>
+      <w:r>
+        <w:rPr>
+          <w:sz w:val="21"/>
+          <w:szCs w:val="21"/>
+        </w:rPr>
+        <w:t xml:space="preserve"> </w:t>
+      </w:r>
+      <w:r>
+        <w:rPr>
+          <w:sz w:val="21"/>
+          <w:szCs w:val="21"/>
+        </w:rPr>
+        <w:t>G</w:t>
+      </w:r>
+      <w:r>
+        <w:rPr>
+          <w:sz w:val="21"/>
+          <w:szCs w:val="21"/>
+        </w:rPr>
+        <w:t xml:space="preserve"> = </w:t>
+      </w:r>
+      <w:r>
+        <w:rPr>
+          <w:sz w:val="21"/>
+          <w:szCs w:val="21"/>
+        </w:rPr>
+        <w:t>Gerente</w:t>
+      </w:r>
+      <w:r>
+        <w:rPr>
+          <w:sz w:val="21"/>
+          <w:szCs w:val="21"/>
+        </w:rPr>
+        <w:t xml:space="preserve">, </w:t>
+      </w:r>
+      <w:r>
+        <w:rPr>
+          <w:sz w:val="21"/>
+          <w:szCs w:val="21"/>
+        </w:rPr>
+        <w:t>M</w:t>
+      </w:r>
+      <w:r>
+        <w:rPr>
+          <w:sz w:val="21"/>
+          <w:szCs w:val="21"/>
+        </w:rPr>
+        <w:t xml:space="preserve"> = </w:t>
+      </w:r>
+      <w:r>
+        <w:rPr>
+          <w:sz w:val="21"/>
+          <w:szCs w:val="21"/>
+        </w:rPr>
+        <w:t>Motorista</w:t>
+      </w:r>
+      <w:r>
+        <w:rPr>
+          <w:sz w:val="21"/>
+          <w:szCs w:val="21"/>
+        </w:rPr>
+        <w:t>;</w:t>
+      </w:r>
+    </w:p>
+    <w:p>
+      <w:pPr>
+        <w:pStyle w:val="PargrafodaLista"/>
+        <w:numPr>
+          <w:ilvl w:val="0"/>
+          <w:numId w:val="10"/>
+        </w:numPr>
+        <w:rPr>
+          <w:sz w:val="21"/>
+          <w:szCs w:val="21"/>
+        </w:rPr>
+      </w:pPr>
+      <w:r>
+        <w:rPr>
+          <w:sz w:val="21"/>
+          <w:szCs w:val="21"/>
           <w:lang w:val="en-US"/>
         </w:rPr>
         <w:t>USU</w:t>
@@ -558,14 +740,14 @@
           <w:sz w:val="21"/>
           <w:szCs w:val="21"/>
         </w:rPr>
-        <w:t xml:space="preserve"> _LOGIN </w:t>
-      </w:r>
-      <w:r>
-        <w:rPr>
-          <w:sz w:val="21"/>
-          <w:szCs w:val="21"/>
-        </w:rPr>
-        <w:t>(varchar30, UNIQUE);</w:t>
+        <w:t xml:space="preserve"> _CPF_CNPJ </w:t>
+      </w:r>
+      <w:r>
+        <w:rPr>
+          <w:sz w:val="21"/>
+          <w:szCs w:val="21"/>
+        </w:rPr>
+        <w:t>(varchar14);</w:t>
       </w:r>
     </w:p>
     <w:p>
@@ -593,24 +775,224 @@
           <w:sz w:val="21"/>
           <w:szCs w:val="21"/>
         </w:rPr>
-        <w:t xml:space="preserve"> _SENHA </w:t>
-      </w:r>
-      <w:r>
-        <w:rPr>
-          <w:sz w:val="21"/>
-          <w:szCs w:val="21"/>
-        </w:rPr>
-        <w:t>(char32</w:t>
-      </w:r>
-      <w:r>
-        <w:rPr>
-          <w:sz w:val="21"/>
-          <w:szCs w:val="21"/>
-        </w:rPr>
-        <w:t>, BINARY</w:t>
-      </w:r>
-      <w:r>
-        <w:rPr>
+        <w:t xml:space="preserve"> _EMAIL </w:t>
+      </w:r>
+      <w:r>
+        <w:rPr>
+          <w:sz w:val="21"/>
+          <w:szCs w:val="21"/>
+        </w:rPr>
+        <w:t>(varchar55, UNIQUE);</w:t>
+      </w:r>
+    </w:p>
+    <w:p>
+      <w:pPr>
+        <w:pStyle w:val="PargrafodaLista"/>
+        <w:numPr>
+          <w:ilvl w:val="0"/>
+          <w:numId w:val="10"/>
+        </w:numPr>
+        <w:rPr>
+          <w:sz w:val="21"/>
+          <w:szCs w:val="21"/>
+        </w:rPr>
+      </w:pPr>
+      <w:r>
+        <w:rPr>
+          <w:sz w:val="21"/>
+          <w:szCs w:val="21"/>
+          <w:lang w:val="en-US"/>
+        </w:rPr>
+        <w:t>USU</w:t>
+      </w:r>
+      <w:r>
+        <w:rPr>
+          <w:sz w:val="21"/>
+          <w:szCs w:val="21"/>
+        </w:rPr>
+        <w:t xml:space="preserve"> _DDD </w:t>
+      </w:r>
+      <w:r>
+        <w:rPr>
+          <w:sz w:val="21"/>
+          <w:szCs w:val="21"/>
+        </w:rPr>
+        <w:t>(char2);</w:t>
+      </w:r>
+    </w:p>
+    <w:p>
+      <w:pPr>
+        <w:pStyle w:val="PargrafodaLista"/>
+        <w:numPr>
+          <w:ilvl w:val="0"/>
+          <w:numId w:val="10"/>
+        </w:numPr>
+        <w:rPr>
+          <w:sz w:val="21"/>
+          <w:szCs w:val="21"/>
+        </w:rPr>
+      </w:pPr>
+      <w:r>
+        <w:rPr>
+          <w:sz w:val="21"/>
+          <w:szCs w:val="21"/>
+        </w:rPr>
+        <w:t xml:space="preserve">USU _TELEFONE </w:t>
+      </w:r>
+      <w:r>
+        <w:rPr>
+          <w:sz w:val="21"/>
+          <w:szCs w:val="21"/>
+        </w:rPr>
+        <w:t>(varchar10);</w:t>
+      </w:r>
+    </w:p>
+    <w:p>
+      <w:pPr>
+        <w:pStyle w:val="PargrafodaLista"/>
+        <w:numPr>
+          <w:ilvl w:val="0"/>
+          <w:numId w:val="10"/>
+        </w:numPr>
+        <w:rPr>
+          <w:sz w:val="21"/>
+          <w:szCs w:val="21"/>
+        </w:rPr>
+      </w:pPr>
+      <w:r>
+        <w:rPr>
+          <w:sz w:val="21"/>
+          <w:szCs w:val="21"/>
+          <w:lang w:val="en-US"/>
+        </w:rPr>
+        <w:t>USU</w:t>
+      </w:r>
+      <w:r>
+        <w:rPr>
+          <w:sz w:val="21"/>
+          <w:szCs w:val="21"/>
+        </w:rPr>
+        <w:t xml:space="preserve"> _ENDERECO </w:t>
+      </w:r>
+      <w:r>
+        <w:rPr>
+          <w:sz w:val="21"/>
+          <w:szCs w:val="21"/>
+        </w:rPr>
+        <w:t>(varchar255);</w:t>
+      </w:r>
+    </w:p>
+    <w:p>
+      <w:pPr>
+        <w:pStyle w:val="PargrafodaLista"/>
+        <w:numPr>
+          <w:ilvl w:val="0"/>
+          <w:numId w:val="10"/>
+        </w:numPr>
+        <w:rPr>
+          <w:sz w:val="21"/>
+          <w:szCs w:val="21"/>
+        </w:rPr>
+      </w:pPr>
+      <w:r>
+        <w:rPr>
+          <w:sz w:val="21"/>
+          <w:szCs w:val="21"/>
+        </w:rPr>
+        <w:t xml:space="preserve">USU_BAIRRO </w:t>
+      </w:r>
+      <w:r>
+        <w:rPr>
+          <w:sz w:val="21"/>
+          <w:szCs w:val="21"/>
+        </w:rPr>
+        <w:t>(varchar50);</w:t>
+      </w:r>
+    </w:p>
+    <w:p>
+      <w:pPr>
+        <w:pStyle w:val="PargrafodaLista"/>
+        <w:numPr>
+          <w:ilvl w:val="0"/>
+          <w:numId w:val="10"/>
+        </w:numPr>
+        <w:rPr>
+          <w:sz w:val="21"/>
+          <w:szCs w:val="21"/>
+        </w:rPr>
+      </w:pPr>
+      <w:r>
+        <w:rPr>
+          <w:sz w:val="21"/>
+          <w:szCs w:val="21"/>
+          <w:lang w:val="en-US"/>
+        </w:rPr>
+        <w:t>USU</w:t>
+      </w:r>
+      <w:r>
+        <w:rPr>
+          <w:sz w:val="21"/>
+          <w:szCs w:val="21"/>
+        </w:rPr>
+        <w:t xml:space="preserve"> _CEP </w:t>
+      </w:r>
+      <w:r>
+        <w:rPr>
+          <w:sz w:val="21"/>
+          <w:szCs w:val="21"/>
+        </w:rPr>
+        <w:t>(char8);</w:t>
+      </w:r>
+    </w:p>
+    <w:p>
+      <w:pPr>
+        <w:pStyle w:val="PargrafodaLista"/>
+        <w:numPr>
+          <w:ilvl w:val="0"/>
+          <w:numId w:val="10"/>
+        </w:numPr>
+        <w:rPr>
+          <w:color w:val="FF0000"/>
+          <w:sz w:val="21"/>
+          <w:szCs w:val="21"/>
+        </w:rPr>
+      </w:pPr>
+      <w:r>
+        <w:rPr>
+          <w:color w:val="FF0000"/>
+          <w:sz w:val="21"/>
+          <w:szCs w:val="21"/>
+        </w:rPr>
+        <w:t xml:space="preserve">MUN_ID </w:t>
+      </w:r>
+      <w:r>
+        <w:rPr>
+          <w:color w:val="FF0000"/>
+          <w:sz w:val="21"/>
+          <w:szCs w:val="21"/>
+        </w:rPr>
+        <w:t>(INT</w:t>
+      </w:r>
+      <w:r>
+        <w:rPr>
+          <w:color w:val="FF0000"/>
+          <w:sz w:val="21"/>
+          <w:szCs w:val="21"/>
+          <w:lang w:val="en-US"/>
+        </w:rPr>
+        <w:t>, INDEX</w:t>
+      </w:r>
+      <w:r>
+        <w:rPr>
+          <w:color w:val="FF0000"/>
+          <w:sz w:val="21"/>
+          <w:szCs w:val="21"/>
+        </w:rPr>
+        <w:t>, FK</w:t>
+      </w:r>
+      <w:r>
+        <w:rPr>
+          <w:color w:val="FF0000"/>
           <w:sz w:val="21"/>
           <w:szCs w:val="21"/>
         </w:rPr>
@@ -633,31 +1015,37 @@
         <w:rPr>
           <w:sz w:val="21"/>
           <w:szCs w:val="21"/>
-        </w:rPr>
-        <w:t xml:space="preserve">USU _DATA_NASCIMENTO </w:t>
-      </w:r>
-      <w:r>
-        <w:rPr>
-          <w:sz w:val="21"/>
-          <w:szCs w:val="21"/>
-        </w:rPr>
-        <w:t>(</w:t>
-      </w:r>
-      <w:proofErr w:type="gramStart"/>
-      <w:r>
-        <w:rPr>
-          <w:sz w:val="21"/>
-          <w:szCs w:val="21"/>
-        </w:rPr>
-        <w:t>DATE,</w:t>
-      </w:r>
-      <w:proofErr w:type="gramEnd"/>
-      <w:r>
-        <w:rPr>
-          <w:sz w:val="21"/>
-          <w:szCs w:val="21"/>
-        </w:rPr>
-        <w:t xml:space="preserve"> NULL);</w:t>
+          <w:lang w:val="en-US"/>
+        </w:rPr>
+        <w:t>USU</w:t>
+      </w:r>
+      <w:r>
+        <w:rPr>
+          <w:sz w:val="21"/>
+          <w:szCs w:val="21"/>
+        </w:rPr>
+        <w:t xml:space="preserve"> _DATA_CAD</w:t>
+      </w:r>
+      <w:r>
+        <w:rPr>
+          <w:sz w:val="21"/>
+          <w:szCs w:val="21"/>
+        </w:rPr>
+        <w:t xml:space="preserve"> (</w:t>
+      </w:r>
+      <w:r>
+        <w:rPr>
+          <w:sz w:val="21"/>
+          <w:szCs w:val="21"/>
+        </w:rPr>
+        <w:t>DATETIME</w:t>
+      </w:r>
+      <w:r>
+        <w:rPr>
+          <w:sz w:val="21"/>
+          <w:szCs w:val="21"/>
+        </w:rPr>
+        <w:t>);</w:t>
       </w:r>
     </w:p>
     <w:p>
@@ -677,14 +1065,7 @@
           <w:sz w:val="21"/>
           <w:szCs w:val="21"/>
         </w:rPr>
-        <w:t xml:space="preserve">USU _TIPO </w:t>
-      </w:r>
-      <w:r>
-        <w:rPr>
-          <w:sz w:val="21"/>
-          <w:szCs w:val="21"/>
-        </w:rPr>
-        <w:t>(char1) -&gt;</w:t>
+        <w:t>USU_DATA_ATUALIZACAO</w:t>
       </w:r>
       <w:r>
         <w:rPr>
@@ -697,8 +1078,149 @@
         <w:rPr>
           <w:sz w:val="21"/>
           <w:szCs w:val="21"/>
-        </w:rPr>
-        <w:t>G</w:t>
+          <w:lang w:val="en-US"/>
+        </w:rPr>
+        <w:t>(TIMESTAMP, Padrão: CURRENT TIMESTAMP, Atrib: on update CURRENT TIMESTAMP);</w:t>
+      </w:r>
+    </w:p>
+    <w:p>
+      <w:pPr>
+        <w:pStyle w:val="PargrafodaLista"/>
+        <w:numPr>
+          <w:ilvl w:val="0"/>
+          <w:numId w:val="10"/>
+        </w:numPr>
+        <w:rPr>
+          <w:sz w:val="21"/>
+          <w:szCs w:val="21"/>
+        </w:rPr>
+      </w:pPr>
+      <w:r>
+        <w:rPr>
+          <w:sz w:val="21"/>
+          <w:szCs w:val="21"/>
+          <w:lang w:val="en-US"/>
+        </w:rPr>
+        <w:t>USU_ULTIMO_ACESSO</w:t>
+      </w:r>
+      <w:r>
+        <w:rPr>
+          <w:sz w:val="21"/>
+          <w:szCs w:val="21"/>
+          <w:lang w:val="en-US"/>
+        </w:rPr>
+        <w:t xml:space="preserve"> (DATETIME)</w:t>
+      </w:r>
+      <w:r>
+        <w:rPr>
+          <w:sz w:val="21"/>
+          <w:szCs w:val="21"/>
+          <w:lang w:val="en-US"/>
+        </w:rPr>
+        <w:t>;</w:t>
+      </w:r>
+    </w:p>
+    <w:p>
+      <w:pPr>
+        <w:pStyle w:val="PargrafodaLista"/>
+        <w:numPr>
+          <w:ilvl w:val="0"/>
+          <w:numId w:val="10"/>
+        </w:numPr>
+        <w:rPr>
+          <w:sz w:val="21"/>
+          <w:szCs w:val="21"/>
+        </w:rPr>
+      </w:pPr>
+      <w:r>
+        <w:rPr>
+          <w:sz w:val="21"/>
+          <w:szCs w:val="21"/>
+          <w:lang w:val="en-US"/>
+        </w:rPr>
+        <w:t>USU</w:t>
+      </w:r>
+      <w:r>
+        <w:rPr>
+          <w:sz w:val="21"/>
+          <w:szCs w:val="21"/>
+        </w:rPr>
+        <w:t xml:space="preserve"> _UNIQID</w:t>
+      </w:r>
+      <w:r>
+        <w:rPr>
+          <w:sz w:val="21"/>
+          <w:szCs w:val="21"/>
+        </w:rPr>
+        <w:t xml:space="preserve"> (char32).</w:t>
+      </w:r>
+    </w:p>
+    <w:p>
+      <w:pPr>
+        <w:pStyle w:val="PargrafodaLista"/>
+        <w:numPr>
+          <w:ilvl w:val="0"/>
+          <w:numId w:val="10"/>
+        </w:numPr>
+        <w:rPr>
+          <w:sz w:val="21"/>
+          <w:szCs w:val="21"/>
+        </w:rPr>
+      </w:pPr>
+      <w:r>
+        <w:rPr>
+          <w:sz w:val="21"/>
+          <w:szCs w:val="21"/>
+        </w:rPr>
+        <w:t>USU_DATA_CONFIRMACAO</w:t>
+      </w:r>
+      <w:r>
+        <w:rPr>
+          <w:sz w:val="21"/>
+          <w:szCs w:val="21"/>
+        </w:rPr>
+        <w:t xml:space="preserve"> (DATETIME);</w:t>
+      </w:r>
+    </w:p>
+    <w:p>
+      <w:pPr>
+        <w:pStyle w:val="PargrafodaLista"/>
+        <w:numPr>
+          <w:ilvl w:val="0"/>
+          <w:numId w:val="10"/>
+        </w:numPr>
+        <w:rPr>
+          <w:sz w:val="21"/>
+          <w:szCs w:val="21"/>
+        </w:rPr>
+      </w:pPr>
+      <w:r>
+        <w:rPr>
+          <w:sz w:val="21"/>
+          <w:szCs w:val="21"/>
+        </w:rPr>
+        <w:t>USU_CONFIRMACAO</w:t>
+      </w:r>
+      <w:r>
+        <w:rPr>
+          <w:sz w:val="21"/>
+          <w:szCs w:val="21"/>
+        </w:rPr>
+        <w:t xml:space="preserve"> (char1) -&gt;</w:t>
+      </w:r>
+      <w:r>
+        <w:rPr>
+          <w:sz w:val="21"/>
+          <w:szCs w:val="21"/>
+        </w:rPr>
+        <w:t xml:space="preserve"> </w:t>
+      </w:r>
+      <w:r>
+        <w:rPr>
+          <w:sz w:val="21"/>
+          <w:szCs w:val="21"/>
+        </w:rPr>
+        <w:t>S</w:t>
       </w:r>
       <w:r>
         <w:rPr>
@@ -712,21 +1234,21 @@
           <w:sz w:val="21"/>
           <w:szCs w:val="21"/>
         </w:rPr>
-        <w:t>Gerente</w:t>
-      </w:r>
-      <w:r>
-        <w:rPr>
-          <w:sz w:val="21"/>
-          <w:szCs w:val="21"/>
-        </w:rPr>
-        <w:t xml:space="preserve">, </w:t>
-      </w:r>
-      <w:r>
-        <w:rPr>
-          <w:sz w:val="21"/>
-          <w:szCs w:val="21"/>
-        </w:rPr>
-        <w:t>M</w:t>
+        <w:t>Sim</w:t>
+      </w:r>
+      <w:r>
+        <w:rPr>
+          <w:sz w:val="21"/>
+          <w:szCs w:val="21"/>
+        </w:rPr>
+        <w:t xml:space="preserve">; </w:t>
+      </w:r>
+      <w:r>
+        <w:rPr>
+          <w:sz w:val="21"/>
+          <w:szCs w:val="21"/>
+        </w:rPr>
+        <w:t>N</w:t>
       </w:r>
       <w:r>
         <w:rPr>
@@ -740,7 +1262,7 @@
           <w:sz w:val="21"/>
           <w:szCs w:val="21"/>
         </w:rPr>
-        <w:t>Motorista</w:t>
+        <w:t>Não</w:t>
       </w:r>
       <w:r>
         <w:rPr>
@@ -766,599 +1288,6 @@
         <w:rPr>
           <w:sz w:val="21"/>
           <w:szCs w:val="21"/>
-          <w:lang w:val="en-US"/>
-        </w:rPr>
-        <w:t>USU</w:t>
-      </w:r>
-      <w:r>
-        <w:rPr>
-          <w:sz w:val="21"/>
-          <w:szCs w:val="21"/>
-        </w:rPr>
-        <w:t xml:space="preserve"> _CPF_CNPJ </w:t>
-      </w:r>
-      <w:r>
-        <w:rPr>
-          <w:sz w:val="21"/>
-          <w:szCs w:val="21"/>
-        </w:rPr>
-        <w:t>(varchar14);</w:t>
-      </w:r>
-    </w:p>
-    <w:p>
-      <w:pPr>
-        <w:pStyle w:val="PargrafodaLista"/>
-        <w:numPr>
-          <w:ilvl w:val="0"/>
-          <w:numId w:val="10"/>
-        </w:numPr>
-        <w:rPr>
-          <w:sz w:val="21"/>
-          <w:szCs w:val="21"/>
-        </w:rPr>
-      </w:pPr>
-      <w:r>
-        <w:rPr>
-          <w:sz w:val="21"/>
-          <w:szCs w:val="21"/>
-          <w:lang w:val="en-US"/>
-        </w:rPr>
-        <w:t>USU</w:t>
-      </w:r>
-      <w:r>
-        <w:rPr>
-          <w:sz w:val="21"/>
-          <w:szCs w:val="21"/>
-        </w:rPr>
-        <w:t xml:space="preserve"> _EMAIL </w:t>
-      </w:r>
-      <w:r>
-        <w:rPr>
-          <w:sz w:val="21"/>
-          <w:szCs w:val="21"/>
-        </w:rPr>
-        <w:t>(varchar55, UNIQUE);</w:t>
-      </w:r>
-    </w:p>
-    <w:p>
-      <w:pPr>
-        <w:pStyle w:val="PargrafodaLista"/>
-        <w:numPr>
-          <w:ilvl w:val="0"/>
-          <w:numId w:val="10"/>
-        </w:numPr>
-        <w:rPr>
-          <w:sz w:val="21"/>
-          <w:szCs w:val="21"/>
-        </w:rPr>
-      </w:pPr>
-      <w:r>
-        <w:rPr>
-          <w:sz w:val="21"/>
-          <w:szCs w:val="21"/>
-          <w:lang w:val="en-US"/>
-        </w:rPr>
-        <w:t>USU</w:t>
-      </w:r>
-      <w:r>
-        <w:rPr>
-          <w:sz w:val="21"/>
-          <w:szCs w:val="21"/>
-        </w:rPr>
-        <w:t xml:space="preserve"> _DDD </w:t>
-      </w:r>
-      <w:r>
-        <w:rPr>
-          <w:sz w:val="21"/>
-          <w:szCs w:val="21"/>
-        </w:rPr>
-        <w:t>(char2);</w:t>
-      </w:r>
-    </w:p>
-    <w:p>
-      <w:pPr>
-        <w:pStyle w:val="PargrafodaLista"/>
-        <w:numPr>
-          <w:ilvl w:val="0"/>
-          <w:numId w:val="10"/>
-        </w:numPr>
-        <w:rPr>
-          <w:sz w:val="21"/>
-          <w:szCs w:val="21"/>
-        </w:rPr>
-      </w:pPr>
-      <w:r>
-        <w:rPr>
-          <w:sz w:val="21"/>
-          <w:szCs w:val="21"/>
-        </w:rPr>
-        <w:t xml:space="preserve">USU _TELEFONE </w:t>
-      </w:r>
-      <w:r>
-        <w:rPr>
-          <w:sz w:val="21"/>
-          <w:szCs w:val="21"/>
-        </w:rPr>
-        <w:t>(varchar10);</w:t>
-      </w:r>
-    </w:p>
-    <w:p>
-      <w:pPr>
-        <w:pStyle w:val="PargrafodaLista"/>
-        <w:numPr>
-          <w:ilvl w:val="0"/>
-          <w:numId w:val="10"/>
-        </w:numPr>
-        <w:rPr>
-          <w:sz w:val="21"/>
-          <w:szCs w:val="21"/>
-        </w:rPr>
-      </w:pPr>
-      <w:r>
-        <w:rPr>
-          <w:sz w:val="21"/>
-          <w:szCs w:val="21"/>
-          <w:lang w:val="en-US"/>
-        </w:rPr>
-        <w:t>USU</w:t>
-      </w:r>
-      <w:r>
-        <w:rPr>
-          <w:sz w:val="21"/>
-          <w:szCs w:val="21"/>
-        </w:rPr>
-        <w:t xml:space="preserve"> _ENDERECO </w:t>
-      </w:r>
-      <w:r>
-        <w:rPr>
-          <w:sz w:val="21"/>
-          <w:szCs w:val="21"/>
-        </w:rPr>
-        <w:t>(varchar255);</w:t>
-      </w:r>
-    </w:p>
-    <w:p>
-      <w:pPr>
-        <w:pStyle w:val="PargrafodaLista"/>
-        <w:numPr>
-          <w:ilvl w:val="0"/>
-          <w:numId w:val="10"/>
-        </w:numPr>
-        <w:rPr>
-          <w:sz w:val="21"/>
-          <w:szCs w:val="21"/>
-        </w:rPr>
-      </w:pPr>
-      <w:r>
-        <w:rPr>
-          <w:sz w:val="21"/>
-          <w:szCs w:val="21"/>
-        </w:rPr>
-        <w:t xml:space="preserve">USU_BAIRRO </w:t>
-      </w:r>
-      <w:r>
-        <w:rPr>
-          <w:sz w:val="21"/>
-          <w:szCs w:val="21"/>
-        </w:rPr>
-        <w:t>(varchar50);</w:t>
-      </w:r>
-    </w:p>
-    <w:p>
-      <w:pPr>
-        <w:pStyle w:val="PargrafodaLista"/>
-        <w:numPr>
-          <w:ilvl w:val="0"/>
-          <w:numId w:val="10"/>
-        </w:numPr>
-        <w:rPr>
-          <w:sz w:val="21"/>
-          <w:szCs w:val="21"/>
-        </w:rPr>
-      </w:pPr>
-      <w:r>
-        <w:rPr>
-          <w:sz w:val="21"/>
-          <w:szCs w:val="21"/>
-          <w:lang w:val="en-US"/>
-        </w:rPr>
-        <w:t>USU</w:t>
-      </w:r>
-      <w:r>
-        <w:rPr>
-          <w:sz w:val="21"/>
-          <w:szCs w:val="21"/>
-        </w:rPr>
-        <w:t xml:space="preserve"> _CEP </w:t>
-      </w:r>
-      <w:r>
-        <w:rPr>
-          <w:sz w:val="21"/>
-          <w:szCs w:val="21"/>
-        </w:rPr>
-        <w:t>(char8);</w:t>
-      </w:r>
-    </w:p>
-    <w:p>
-      <w:pPr>
-        <w:pStyle w:val="PargrafodaLista"/>
-        <w:numPr>
-          <w:ilvl w:val="0"/>
-          <w:numId w:val="10"/>
-        </w:numPr>
-        <w:rPr>
-          <w:color w:val="FF0000"/>
-          <w:sz w:val="21"/>
-          <w:szCs w:val="21"/>
-        </w:rPr>
-      </w:pPr>
-      <w:r>
-        <w:rPr>
-          <w:color w:val="FF0000"/>
-          <w:sz w:val="21"/>
-          <w:szCs w:val="21"/>
-        </w:rPr>
-        <w:t xml:space="preserve">MUN_ID </w:t>
-      </w:r>
-      <w:r>
-        <w:rPr>
-          <w:color w:val="FF0000"/>
-          <w:sz w:val="21"/>
-          <w:szCs w:val="21"/>
-        </w:rPr>
-        <w:t>(INT</w:t>
-      </w:r>
-      <w:r>
-        <w:rPr>
-          <w:color w:val="FF0000"/>
-          <w:sz w:val="21"/>
-          <w:szCs w:val="21"/>
-          <w:lang w:val="en-US"/>
-        </w:rPr>
-        <w:t>, INDEX</w:t>
-      </w:r>
-      <w:r>
-        <w:rPr>
-          <w:color w:val="FF0000"/>
-          <w:sz w:val="21"/>
-          <w:szCs w:val="21"/>
-        </w:rPr>
-        <w:t>, FK</w:t>
-      </w:r>
-      <w:r>
-        <w:rPr>
-          <w:color w:val="FF0000"/>
-          <w:sz w:val="21"/>
-          <w:szCs w:val="21"/>
-        </w:rPr>
-        <w:t>);</w:t>
-      </w:r>
-    </w:p>
-    <w:p>
-      <w:pPr>
-        <w:pStyle w:val="PargrafodaLista"/>
-        <w:numPr>
-          <w:ilvl w:val="0"/>
-          <w:numId w:val="10"/>
-        </w:numPr>
-        <w:rPr>
-          <w:sz w:val="21"/>
-          <w:szCs w:val="21"/>
-        </w:rPr>
-      </w:pPr>
-      <w:r>
-        <w:rPr>
-          <w:sz w:val="21"/>
-          <w:szCs w:val="21"/>
-          <w:lang w:val="en-US"/>
-        </w:rPr>
-        <w:t>USU</w:t>
-      </w:r>
-      <w:r>
-        <w:rPr>
-          <w:sz w:val="21"/>
-          <w:szCs w:val="21"/>
-        </w:rPr>
-        <w:t xml:space="preserve"> _DATA_CAD</w:t>
-      </w:r>
-      <w:r>
-        <w:rPr>
-          <w:sz w:val="21"/>
-          <w:szCs w:val="21"/>
-        </w:rPr>
-        <w:t xml:space="preserve"> (</w:t>
-      </w:r>
-      <w:r>
-        <w:rPr>
-          <w:sz w:val="21"/>
-          <w:szCs w:val="21"/>
-        </w:rPr>
-        <w:t>DATETIME</w:t>
-      </w:r>
-      <w:r>
-        <w:rPr>
-          <w:sz w:val="21"/>
-          <w:szCs w:val="21"/>
-        </w:rPr>
-        <w:t>);</w:t>
-      </w:r>
-    </w:p>
-    <w:p>
-      <w:pPr>
-        <w:pStyle w:val="PargrafodaLista"/>
-        <w:numPr>
-          <w:ilvl w:val="0"/>
-          <w:numId w:val="10"/>
-        </w:numPr>
-        <w:rPr>
-          <w:sz w:val="21"/>
-          <w:szCs w:val="21"/>
-        </w:rPr>
-      </w:pPr>
-      <w:r>
-        <w:rPr>
-          <w:sz w:val="21"/>
-          <w:szCs w:val="21"/>
-        </w:rPr>
-        <w:t>USU_DATA_ATUALIZACAO</w:t>
-      </w:r>
-      <w:r>
-        <w:rPr>
-          <w:sz w:val="21"/>
-          <w:szCs w:val="21"/>
-        </w:rPr>
-        <w:t xml:space="preserve"> </w:t>
-      </w:r>
-      <w:r>
-        <w:rPr>
-          <w:sz w:val="21"/>
-          <w:szCs w:val="21"/>
-          <w:lang w:val="en-US"/>
-        </w:rPr>
-        <w:t xml:space="preserve">(TIMESTAMP, </w:t>
-      </w:r>
-      <w:proofErr w:type="spellStart"/>
-      <w:r>
-        <w:rPr>
-          <w:sz w:val="21"/>
-          <w:szCs w:val="21"/>
-          <w:lang w:val="en-US"/>
-        </w:rPr>
-        <w:t>Padrão</w:t>
-      </w:r>
-      <w:proofErr w:type="spellEnd"/>
-      <w:r>
-        <w:rPr>
-          <w:sz w:val="21"/>
-          <w:szCs w:val="21"/>
-          <w:lang w:val="en-US"/>
-        </w:rPr>
-        <w:t xml:space="preserve">: CURRENT TIMESTAMP, </w:t>
-      </w:r>
-      <w:proofErr w:type="spellStart"/>
-      <w:r>
-        <w:rPr>
-          <w:sz w:val="21"/>
-          <w:szCs w:val="21"/>
-          <w:lang w:val="en-US"/>
-        </w:rPr>
-        <w:t>Atrib</w:t>
-      </w:r>
-      <w:proofErr w:type="spellEnd"/>
-      <w:r>
-        <w:rPr>
-          <w:sz w:val="21"/>
-          <w:szCs w:val="21"/>
-          <w:lang w:val="en-US"/>
-        </w:rPr>
-        <w:t>: on update CURRENT TIMESTAMP);</w:t>
-      </w:r>
-    </w:p>
-    <w:p>
-      <w:pPr>
-        <w:pStyle w:val="PargrafodaLista"/>
-        <w:numPr>
-          <w:ilvl w:val="0"/>
-          <w:numId w:val="10"/>
-        </w:numPr>
-        <w:rPr>
-          <w:sz w:val="21"/>
-          <w:szCs w:val="21"/>
-        </w:rPr>
-      </w:pPr>
-      <w:r>
-        <w:rPr>
-          <w:sz w:val="21"/>
-          <w:szCs w:val="21"/>
-          <w:lang w:val="en-US"/>
-        </w:rPr>
-        <w:t>USU_ULTIMO_ACESSO</w:t>
-      </w:r>
-      <w:r>
-        <w:rPr>
-          <w:sz w:val="21"/>
-          <w:szCs w:val="21"/>
-          <w:lang w:val="en-US"/>
-        </w:rPr>
-        <w:t xml:space="preserve"> (DATETIME)</w:t>
-      </w:r>
-      <w:r>
-        <w:rPr>
-          <w:sz w:val="21"/>
-          <w:szCs w:val="21"/>
-          <w:lang w:val="en-US"/>
-        </w:rPr>
-        <w:t>;</w:t>
-      </w:r>
-    </w:p>
-    <w:p>
-      <w:pPr>
-        <w:pStyle w:val="PargrafodaLista"/>
-        <w:numPr>
-          <w:ilvl w:val="0"/>
-          <w:numId w:val="10"/>
-        </w:numPr>
-        <w:rPr>
-          <w:sz w:val="21"/>
-          <w:szCs w:val="21"/>
-        </w:rPr>
-      </w:pPr>
-      <w:r>
-        <w:rPr>
-          <w:sz w:val="21"/>
-          <w:szCs w:val="21"/>
-          <w:lang w:val="en-US"/>
-        </w:rPr>
-        <w:t>USU</w:t>
-      </w:r>
-      <w:r>
-        <w:rPr>
-          <w:sz w:val="21"/>
-          <w:szCs w:val="21"/>
-        </w:rPr>
-        <w:t xml:space="preserve"> _UNIQID</w:t>
-      </w:r>
-      <w:r>
-        <w:rPr>
-          <w:sz w:val="21"/>
-          <w:szCs w:val="21"/>
-        </w:rPr>
-        <w:t xml:space="preserve"> (char32).</w:t>
-      </w:r>
-    </w:p>
-    <w:p>
-      <w:pPr>
-        <w:pStyle w:val="PargrafodaLista"/>
-        <w:numPr>
-          <w:ilvl w:val="0"/>
-          <w:numId w:val="10"/>
-        </w:numPr>
-        <w:rPr>
-          <w:sz w:val="21"/>
-          <w:szCs w:val="21"/>
-        </w:rPr>
-      </w:pPr>
-      <w:r>
-        <w:rPr>
-          <w:sz w:val="21"/>
-          <w:szCs w:val="21"/>
-        </w:rPr>
-        <w:t>USU_DATA_CONFIRMACAO</w:t>
-      </w:r>
-      <w:r>
-        <w:rPr>
-          <w:sz w:val="21"/>
-          <w:szCs w:val="21"/>
-        </w:rPr>
-        <w:t xml:space="preserve"> (DATETIME);</w:t>
-      </w:r>
-    </w:p>
-    <w:p>
-      <w:pPr>
-        <w:pStyle w:val="PargrafodaLista"/>
-        <w:numPr>
-          <w:ilvl w:val="0"/>
-          <w:numId w:val="10"/>
-        </w:numPr>
-        <w:rPr>
-          <w:sz w:val="21"/>
-          <w:szCs w:val="21"/>
-        </w:rPr>
-      </w:pPr>
-      <w:r>
-        <w:rPr>
-          <w:sz w:val="21"/>
-          <w:szCs w:val="21"/>
-        </w:rPr>
-        <w:t>USU_CONFIRMACAO</w:t>
-      </w:r>
-      <w:r>
-        <w:rPr>
-          <w:sz w:val="21"/>
-          <w:szCs w:val="21"/>
-        </w:rPr>
-        <w:t xml:space="preserve"> (char1) -&gt;</w:t>
-      </w:r>
-      <w:r>
-        <w:rPr>
-          <w:sz w:val="21"/>
-          <w:szCs w:val="21"/>
-        </w:rPr>
-        <w:t xml:space="preserve"> </w:t>
-      </w:r>
-      <w:r>
-        <w:rPr>
-          <w:sz w:val="21"/>
-          <w:szCs w:val="21"/>
-        </w:rPr>
-        <w:t>S</w:t>
-      </w:r>
-      <w:r>
-        <w:rPr>
-          <w:sz w:val="21"/>
-          <w:szCs w:val="21"/>
-        </w:rPr>
-        <w:t xml:space="preserve"> = </w:t>
-      </w:r>
-      <w:r>
-        <w:rPr>
-          <w:sz w:val="21"/>
-          <w:szCs w:val="21"/>
-        </w:rPr>
-        <w:t>Sim</w:t>
-      </w:r>
-      <w:r>
-        <w:rPr>
-          <w:sz w:val="21"/>
-          <w:szCs w:val="21"/>
-        </w:rPr>
-        <w:t xml:space="preserve">; </w:t>
-      </w:r>
-      <w:r>
-        <w:rPr>
-          <w:sz w:val="21"/>
-          <w:szCs w:val="21"/>
-        </w:rPr>
-        <w:t>N</w:t>
-      </w:r>
-      <w:r>
-        <w:rPr>
-          <w:sz w:val="21"/>
-          <w:szCs w:val="21"/>
-        </w:rPr>
-        <w:t xml:space="preserve"> = </w:t>
-      </w:r>
-      <w:r>
-        <w:rPr>
-          <w:sz w:val="21"/>
-          <w:szCs w:val="21"/>
-        </w:rPr>
-        <w:t>Não</w:t>
-      </w:r>
-      <w:r>
-        <w:rPr>
-          <w:sz w:val="21"/>
-          <w:szCs w:val="21"/>
-        </w:rPr>
-        <w:t>;</w:t>
-      </w:r>
-    </w:p>
-    <w:p>
-      <w:pPr>
-        <w:pStyle w:val="PargrafodaLista"/>
-        <w:numPr>
-          <w:ilvl w:val="0"/>
-          <w:numId w:val="10"/>
-        </w:numPr>
-        <w:rPr>
-          <w:sz w:val="21"/>
-          <w:szCs w:val="21"/>
-        </w:rPr>
-      </w:pPr>
-      <w:r>
-        <w:rPr>
-          <w:sz w:val="21"/>
-          <w:szCs w:val="21"/>
         </w:rPr>
         <w:t>USU_STATUS</w:t>
       </w:r>
@@ -1381,30 +1310,14 @@
           <w:sz w:val="21"/>
           <w:szCs w:val="21"/>
         </w:rPr>
-        <w:t xml:space="preserve"> = Ativo;</w:t>
-      </w:r>
-      <w:proofErr w:type="gramStart"/>
-      <w:r>
-        <w:rPr>
-          <w:sz w:val="21"/>
-          <w:szCs w:val="21"/>
-        </w:rPr>
-        <w:t xml:space="preserve"> </w:t>
-      </w:r>
-      <w:r>
-        <w:rPr>
-          <w:sz w:val="21"/>
-          <w:szCs w:val="21"/>
-        </w:rPr>
-        <w:t xml:space="preserve"> </w:t>
-      </w:r>
-      <w:proofErr w:type="gramEnd"/>
-      <w:r>
-        <w:rPr>
-          <w:sz w:val="21"/>
-          <w:szCs w:val="21"/>
-        </w:rPr>
-        <w:t>I</w:t>
+        <w:t xml:space="preserve"> = Ativo; </w:t>
+      </w:r>
+      <w:r>
+        <w:rPr>
+          <w:sz w:val="21"/>
+          <w:szCs w:val="21"/>
+        </w:rPr>
+        <w:t xml:space="preserve"> I</w:t>
       </w:r>
       <w:r>
         <w:rPr>
@@ -1493,33 +1406,15 @@
           <w:szCs w:val="21"/>
           <w:lang w:val="en-US"/>
         </w:rPr>
-        <w:t>(char8</w:t>
-      </w:r>
-      <w:proofErr w:type="gramStart"/>
+        <w:t>(char8,</w:t>
+      </w:r>
       <w:r>
         <w:rPr>
           <w:sz w:val="21"/>
           <w:szCs w:val="21"/>
           <w:lang w:val="en-US"/>
         </w:rPr>
-        <w:t>,</w:t>
-      </w:r>
-      <w:r>
-        <w:rPr>
-          <w:sz w:val="21"/>
-          <w:szCs w:val="21"/>
-          <w:lang w:val="en-US"/>
-        </w:rPr>
-        <w:t>,</w:t>
-      </w:r>
-      <w:proofErr w:type="gramEnd"/>
-      <w:r>
-        <w:rPr>
-          <w:sz w:val="21"/>
-          <w:szCs w:val="21"/>
-          <w:lang w:val="en-US"/>
-        </w:rPr>
-        <w:t xml:space="preserve"> PK);</w:t>
+        <w:t>, PK);</w:t>
       </w:r>
     </w:p>
     <w:p>
@@ -2270,6 +2165,77 @@
           <w:szCs w:val="21"/>
         </w:rPr>
         <w:t>USU_ID (INT</w:t>
+      </w:r>
+      <w:r>
+        <w:rPr>
+          <w:color w:val="FF0000"/>
+          <w:sz w:val="21"/>
+          <w:szCs w:val="21"/>
+          <w:lang w:val="en-US"/>
+        </w:rPr>
+        <w:t>, INDEX</w:t>
+      </w:r>
+      <w:r>
+        <w:rPr>
+          <w:color w:val="FF0000"/>
+          <w:sz w:val="21"/>
+          <w:szCs w:val="21"/>
+        </w:rPr>
+        <w:t>, FK</w:t>
+      </w:r>
+      <w:r>
+        <w:rPr>
+          <w:color w:val="FF0000"/>
+          <w:sz w:val="21"/>
+          <w:szCs w:val="21"/>
+        </w:rPr>
+        <w:t>)</w:t>
+      </w:r>
+      <w:r>
+        <w:rPr>
+          <w:color w:val="FF0000"/>
+          <w:sz w:val="21"/>
+          <w:szCs w:val="21"/>
+        </w:rPr>
+        <w:t>;</w:t>
+      </w:r>
+    </w:p>
+    <w:p>
+      <w:pPr>
+        <w:pStyle w:val="PargrafodaLista"/>
+        <w:numPr>
+          <w:ilvl w:val="0"/>
+          <w:numId w:val="19"/>
+        </w:numPr>
+        <w:rPr>
+          <w:color w:val="FF0000"/>
+          <w:sz w:val="21"/>
+          <w:szCs w:val="21"/>
+        </w:rPr>
+      </w:pPr>
+      <w:r>
+        <w:rPr>
+          <w:color w:val="FF0000"/>
+          <w:sz w:val="21"/>
+          <w:szCs w:val="21"/>
+        </w:rPr>
+        <w:t xml:space="preserve">VEI_PLACA </w:t>
+      </w:r>
+      <w:r>
+        <w:rPr>
+          <w:color w:val="FF0000"/>
+          <w:sz w:val="21"/>
+          <w:szCs w:val="21"/>
+        </w:rPr>
+        <w:t>(</w:t>
+      </w:r>
+      <w:r>
+        <w:rPr>
+          <w:color w:val="FF0000"/>
+          <w:sz w:val="21"/>
+          <w:szCs w:val="21"/>
+        </w:rPr>
+        <w:t>char8</w:t>
       </w:r>
       <w:r>
         <w:rPr>

</xml_diff>